<commit_message>
Revision capitulo 3 y 4
</commit_message>
<xml_diff>
--- a/Anexos/Portada.docx
+++ b/Anexos/Portada.docx
@@ -140,14 +140,14 @@
         <w:ind w:right="-179"/>
         <w:jc w:val="center"/>
         <w:rPr>
-          <w:rFonts w:ascii="Courier New" w:eastAsia="Courier New" w:hAnsi="Courier New"/>
+          <w:rFonts w:ascii="Soberana Sans" w:eastAsia="Courier New" w:hAnsi="Soberana Sans"/>
           <w:b/>
           <w:sz w:val="24"/>
         </w:rPr>
       </w:pPr>
       <w:r>
         <w:rPr>
-          <w:rFonts w:ascii="Courier New" w:eastAsia="Courier New" w:hAnsi="Courier New"/>
+          <w:rFonts w:ascii="Soberana Sans" w:eastAsia="Courier New" w:hAnsi="Soberana Sans"/>
           <w:b/>
           <w:sz w:val="24"/>
         </w:rPr>
@@ -158,7 +158,8 @@
       <w:pPr>
         <w:spacing w:line="134" w:lineRule="exact"/>
         <w:rPr>
-          <w:rFonts w:ascii="Times New Roman" w:eastAsia="Times New Roman" w:hAnsi="Times New Roman"/>
+          <w:rFonts w:ascii="Soberana Sans" w:eastAsia="Times New Roman" w:hAnsi="Soberana Sans"/>
+          <w:b/>
           <w:sz w:val="24"/>
         </w:rPr>
       </w:pPr>
@@ -168,14 +169,14 @@
         <w:spacing w:line="0" w:lineRule="atLeast"/>
         <w:ind w:left="1820"/>
         <w:rPr>
-          <w:rFonts w:ascii="Courier New" w:eastAsia="Courier New" w:hAnsi="Courier New"/>
+          <w:rFonts w:ascii="Soberana Sans" w:eastAsia="Courier New" w:hAnsi="Soberana Sans"/>
           <w:b/>
           <w:sz w:val="24"/>
         </w:rPr>
       </w:pPr>
       <w:r>
         <w:rPr>
-          <w:rFonts w:ascii="Courier New" w:eastAsia="Courier New" w:hAnsi="Courier New"/>
+          <w:rFonts w:ascii="Soberana Sans" w:eastAsia="Courier New" w:hAnsi="Soberana Sans"/>
           <w:b/>
           <w:sz w:val="24"/>
         </w:rPr>
@@ -186,7 +187,8 @@
       <w:pPr>
         <w:spacing w:line="200" w:lineRule="exact"/>
         <w:rPr>
-          <w:rFonts w:ascii="Times New Roman" w:eastAsia="Times New Roman" w:hAnsi="Times New Roman"/>
+          <w:rFonts w:ascii="Soberana Sans" w:eastAsia="Times New Roman" w:hAnsi="Soberana Sans"/>
+          <w:b/>
           <w:sz w:val="24"/>
         </w:rPr>
       </w:pPr>
@@ -195,7 +197,8 @@
       <w:pPr>
         <w:spacing w:line="200" w:lineRule="exact"/>
         <w:rPr>
-          <w:rFonts w:ascii="Times New Roman" w:eastAsia="Times New Roman" w:hAnsi="Times New Roman"/>
+          <w:rFonts w:ascii="Soberana Sans" w:eastAsia="Times New Roman" w:hAnsi="Soberana Sans"/>
+          <w:b/>
           <w:sz w:val="24"/>
         </w:rPr>
       </w:pPr>
@@ -204,7 +207,8 @@
       <w:pPr>
         <w:spacing w:line="200" w:lineRule="exact"/>
         <w:rPr>
-          <w:rFonts w:ascii="Times New Roman" w:eastAsia="Times New Roman" w:hAnsi="Times New Roman"/>
+          <w:rFonts w:ascii="Soberana Sans" w:eastAsia="Times New Roman" w:hAnsi="Soberana Sans"/>
+          <w:b/>
           <w:sz w:val="24"/>
         </w:rPr>
       </w:pPr>
@@ -213,7 +217,8 @@
       <w:pPr>
         <w:spacing w:line="200" w:lineRule="exact"/>
         <w:rPr>
-          <w:rFonts w:ascii="Times New Roman" w:eastAsia="Times New Roman" w:hAnsi="Times New Roman"/>
+          <w:rFonts w:ascii="Soberana Sans" w:eastAsia="Times New Roman" w:hAnsi="Soberana Sans"/>
+          <w:b/>
           <w:sz w:val="24"/>
         </w:rPr>
       </w:pPr>
@@ -222,7 +227,8 @@
       <w:pPr>
         <w:spacing w:line="200" w:lineRule="exact"/>
         <w:rPr>
-          <w:rFonts w:ascii="Times New Roman" w:eastAsia="Times New Roman" w:hAnsi="Times New Roman"/>
+          <w:rFonts w:ascii="Soberana Sans" w:eastAsia="Times New Roman" w:hAnsi="Soberana Sans"/>
+          <w:b/>
           <w:sz w:val="24"/>
         </w:rPr>
       </w:pPr>
@@ -231,7 +237,8 @@
       <w:pPr>
         <w:spacing w:line="387" w:lineRule="exact"/>
         <w:rPr>
-          <w:rFonts w:ascii="Times New Roman" w:eastAsia="Times New Roman" w:hAnsi="Times New Roman"/>
+          <w:rFonts w:ascii="Soberana Sans" w:eastAsia="Times New Roman" w:hAnsi="Soberana Sans"/>
+          <w:b/>
           <w:sz w:val="24"/>
         </w:rPr>
       </w:pPr>
@@ -242,14 +249,14 @@
         <w:ind w:right="-179"/>
         <w:jc w:val="center"/>
         <w:rPr>
-          <w:rFonts w:ascii="Courier New" w:eastAsia="Courier New" w:hAnsi="Courier New"/>
+          <w:rFonts w:ascii="Soberana Sans" w:eastAsia="Courier New" w:hAnsi="Soberana Sans"/>
           <w:b/>
           <w:sz w:val="24"/>
         </w:rPr>
       </w:pPr>
       <w:r>
         <w:rPr>
-          <w:rFonts w:ascii="Courier New" w:eastAsia="Courier New" w:hAnsi="Courier New"/>
+          <w:rFonts w:ascii="Soberana Sans" w:eastAsia="Courier New" w:hAnsi="Soberana Sans"/>
           <w:b/>
           <w:sz w:val="24"/>
         </w:rPr>
@@ -260,7 +267,8 @@
       <w:pPr>
         <w:spacing w:line="136" w:lineRule="exact"/>
         <w:rPr>
-          <w:rFonts w:ascii="Times New Roman" w:eastAsia="Times New Roman" w:hAnsi="Times New Roman"/>
+          <w:rFonts w:ascii="Soberana Sans" w:eastAsia="Times New Roman" w:hAnsi="Soberana Sans"/>
+          <w:b/>
           <w:sz w:val="24"/>
         </w:rPr>
       </w:pPr>
@@ -271,14 +279,14 @@
         <w:ind w:right="-179"/>
         <w:jc w:val="center"/>
         <w:rPr>
-          <w:rFonts w:ascii="Courier New" w:eastAsia="Courier New" w:hAnsi="Courier New"/>
+          <w:rFonts w:ascii="Soberana Sans" w:eastAsia="Courier New" w:hAnsi="Soberana Sans"/>
           <w:b/>
           <w:sz w:val="24"/>
         </w:rPr>
       </w:pPr>
       <w:r>
         <w:rPr>
-          <w:rFonts w:ascii="Courier New" w:eastAsia="Courier New" w:hAnsi="Courier New"/>
+          <w:rFonts w:ascii="Soberana Sans" w:eastAsia="Courier New" w:hAnsi="Soberana Sans"/>
           <w:b/>
           <w:sz w:val="24"/>
         </w:rPr>
@@ -289,7 +297,8 @@
       <w:pPr>
         <w:spacing w:line="200" w:lineRule="exact"/>
         <w:rPr>
-          <w:rFonts w:ascii="Times New Roman" w:eastAsia="Times New Roman" w:hAnsi="Times New Roman"/>
+          <w:rFonts w:ascii="Soberana Sans" w:eastAsia="Times New Roman" w:hAnsi="Soberana Sans"/>
+          <w:b/>
           <w:sz w:val="24"/>
         </w:rPr>
       </w:pPr>
@@ -298,7 +307,8 @@
       <w:pPr>
         <w:spacing w:line="200" w:lineRule="exact"/>
         <w:rPr>
-          <w:rFonts w:ascii="Times New Roman" w:eastAsia="Times New Roman" w:hAnsi="Times New Roman"/>
+          <w:rFonts w:ascii="Soberana Sans" w:eastAsia="Times New Roman" w:hAnsi="Soberana Sans"/>
+          <w:b/>
           <w:sz w:val="24"/>
         </w:rPr>
       </w:pPr>
@@ -307,7 +317,8 @@
       <w:pPr>
         <w:spacing w:line="200" w:lineRule="exact"/>
         <w:rPr>
-          <w:rFonts w:ascii="Times New Roman" w:eastAsia="Times New Roman" w:hAnsi="Times New Roman"/>
+          <w:rFonts w:ascii="Soberana Sans" w:eastAsia="Times New Roman" w:hAnsi="Soberana Sans"/>
+          <w:b/>
           <w:sz w:val="24"/>
         </w:rPr>
       </w:pPr>
@@ -316,7 +327,8 @@
       <w:pPr>
         <w:spacing w:line="200" w:lineRule="exact"/>
         <w:rPr>
-          <w:rFonts w:ascii="Times New Roman" w:eastAsia="Times New Roman" w:hAnsi="Times New Roman"/>
+          <w:rFonts w:ascii="Soberana Sans" w:eastAsia="Times New Roman" w:hAnsi="Soberana Sans"/>
+          <w:b/>
           <w:sz w:val="24"/>
         </w:rPr>
       </w:pPr>
@@ -325,7 +337,8 @@
       <w:pPr>
         <w:spacing w:line="200" w:lineRule="exact"/>
         <w:rPr>
-          <w:rFonts w:ascii="Times New Roman" w:eastAsia="Times New Roman" w:hAnsi="Times New Roman"/>
+          <w:rFonts w:ascii="Soberana Sans" w:eastAsia="Times New Roman" w:hAnsi="Soberana Sans"/>
+          <w:b/>
           <w:sz w:val="24"/>
         </w:rPr>
       </w:pPr>
@@ -334,7 +347,8 @@
       <w:pPr>
         <w:spacing w:line="387" w:lineRule="exact"/>
         <w:rPr>
-          <w:rFonts w:ascii="Times New Roman" w:eastAsia="Times New Roman" w:hAnsi="Times New Roman"/>
+          <w:rFonts w:ascii="Soberana Sans" w:eastAsia="Times New Roman" w:hAnsi="Soberana Sans"/>
+          <w:b/>
           <w:sz w:val="24"/>
         </w:rPr>
       </w:pPr>
@@ -345,14 +359,14 @@
         <w:ind w:right="-179"/>
         <w:jc w:val="center"/>
         <w:rPr>
-          <w:rFonts w:ascii="Courier New" w:eastAsia="Courier New" w:hAnsi="Courier New"/>
+          <w:rFonts w:ascii="Soberana Sans" w:eastAsia="Courier New" w:hAnsi="Soberana Sans"/>
           <w:b/>
           <w:sz w:val="24"/>
         </w:rPr>
       </w:pPr>
       <w:r>
         <w:rPr>
-          <w:rFonts w:ascii="Courier New" w:eastAsia="Courier New" w:hAnsi="Courier New"/>
+          <w:rFonts w:ascii="Soberana Sans" w:eastAsia="Courier New" w:hAnsi="Soberana Sans"/>
           <w:b/>
           <w:sz w:val="24"/>
         </w:rPr>
@@ -363,7 +377,8 @@
       <w:pPr>
         <w:spacing w:line="136" w:lineRule="exact"/>
         <w:rPr>
-          <w:rFonts w:ascii="Times New Roman" w:eastAsia="Times New Roman" w:hAnsi="Times New Roman"/>
+          <w:rFonts w:ascii="Soberana Sans" w:eastAsia="Times New Roman" w:hAnsi="Soberana Sans"/>
+          <w:b/>
           <w:sz w:val="24"/>
         </w:rPr>
       </w:pPr>
@@ -374,14 +389,14 @@
         <w:ind w:right="-179"/>
         <w:jc w:val="center"/>
         <w:rPr>
-          <w:rFonts w:ascii="Courier New" w:eastAsia="Courier New" w:hAnsi="Courier New"/>
+          <w:rFonts w:ascii="Soberana Sans" w:eastAsia="Courier New" w:hAnsi="Soberana Sans"/>
           <w:b/>
           <w:sz w:val="24"/>
         </w:rPr>
       </w:pPr>
       <w:r>
         <w:rPr>
-          <w:rFonts w:ascii="Courier New" w:eastAsia="Courier New" w:hAnsi="Courier New"/>
+          <w:rFonts w:ascii="Soberana Sans" w:eastAsia="Courier New" w:hAnsi="Soberana Sans"/>
           <w:b/>
           <w:sz w:val="24"/>
         </w:rPr>
@@ -389,7 +404,7 @@
       </w:r>
       <w:r>
         <w:rPr>
-          <w:rFonts w:ascii="Courier New" w:eastAsia="Courier New" w:hAnsi="Courier New"/>
+          <w:rFonts w:ascii="Soberana Sans" w:eastAsia="Courier New" w:hAnsi="Soberana Sans"/>
           <w:b/>
           <w:sz w:val="24"/>
         </w:rPr>
@@ -402,14 +417,14 @@
         <w:ind w:right="-179"/>
         <w:jc w:val="center"/>
         <w:rPr>
-          <w:rFonts w:ascii="Courier New" w:eastAsia="Courier New" w:hAnsi="Courier New"/>
+          <w:rFonts w:ascii="Soberana Sans" w:eastAsia="Courier New" w:hAnsi="Soberana Sans"/>
           <w:b/>
           <w:sz w:val="24"/>
         </w:rPr>
       </w:pPr>
       <w:r>
         <w:rPr>
-          <w:rFonts w:ascii="Courier New" w:eastAsia="Courier New" w:hAnsi="Courier New"/>
+          <w:rFonts w:ascii="Soberana Sans" w:eastAsia="Courier New" w:hAnsi="Soberana Sans"/>
           <w:b/>
           <w:sz w:val="24"/>
         </w:rPr>
@@ -422,14 +437,14 @@
         <w:ind w:right="-179"/>
         <w:jc w:val="center"/>
         <w:rPr>
-          <w:rFonts w:ascii="Courier New" w:eastAsia="Courier New" w:hAnsi="Courier New"/>
+          <w:rFonts w:ascii="Soberana Sans" w:eastAsia="Courier New" w:hAnsi="Soberana Sans"/>
           <w:b/>
           <w:sz w:val="24"/>
         </w:rPr>
       </w:pPr>
       <w:r>
         <w:rPr>
-          <w:rFonts w:ascii="Courier New" w:eastAsia="Courier New" w:hAnsi="Courier New"/>
+          <w:rFonts w:ascii="Soberana Sans" w:eastAsia="Courier New" w:hAnsi="Soberana Sans"/>
           <w:b/>
           <w:sz w:val="24"/>
         </w:rPr>
@@ -440,7 +455,8 @@
       <w:pPr>
         <w:spacing w:line="200" w:lineRule="exact"/>
         <w:rPr>
-          <w:rFonts w:ascii="Times New Roman" w:eastAsia="Times New Roman" w:hAnsi="Times New Roman"/>
+          <w:rFonts w:ascii="Soberana Sans" w:eastAsia="Times New Roman" w:hAnsi="Soberana Sans"/>
+          <w:b/>
           <w:sz w:val="24"/>
         </w:rPr>
       </w:pPr>
@@ -449,7 +465,8 @@
       <w:pPr>
         <w:spacing w:line="200" w:lineRule="exact"/>
         <w:rPr>
-          <w:rFonts w:ascii="Times New Roman" w:eastAsia="Times New Roman" w:hAnsi="Times New Roman"/>
+          <w:rFonts w:ascii="Soberana Sans" w:eastAsia="Times New Roman" w:hAnsi="Soberana Sans"/>
+          <w:b/>
           <w:sz w:val="24"/>
         </w:rPr>
       </w:pPr>
@@ -458,7 +475,8 @@
       <w:pPr>
         <w:spacing w:line="200" w:lineRule="exact"/>
         <w:rPr>
-          <w:rFonts w:ascii="Times New Roman" w:eastAsia="Times New Roman" w:hAnsi="Times New Roman"/>
+          <w:rFonts w:ascii="Soberana Sans" w:eastAsia="Times New Roman" w:hAnsi="Soberana Sans"/>
+          <w:b/>
           <w:sz w:val="24"/>
         </w:rPr>
       </w:pPr>
@@ -467,7 +485,8 @@
       <w:pPr>
         <w:spacing w:line="200" w:lineRule="exact"/>
         <w:rPr>
-          <w:rFonts w:ascii="Times New Roman" w:eastAsia="Times New Roman" w:hAnsi="Times New Roman"/>
+          <w:rFonts w:ascii="Soberana Sans" w:eastAsia="Times New Roman" w:hAnsi="Soberana Sans"/>
+          <w:b/>
           <w:sz w:val="24"/>
         </w:rPr>
       </w:pPr>
@@ -476,7 +495,8 @@
       <w:pPr>
         <w:spacing w:line="200" w:lineRule="exact"/>
         <w:rPr>
-          <w:rFonts w:ascii="Times New Roman" w:eastAsia="Times New Roman" w:hAnsi="Times New Roman"/>
+          <w:rFonts w:ascii="Soberana Sans" w:eastAsia="Times New Roman" w:hAnsi="Soberana Sans"/>
+          <w:b/>
           <w:sz w:val="24"/>
         </w:rPr>
       </w:pPr>
@@ -485,7 +505,8 @@
       <w:pPr>
         <w:spacing w:line="387" w:lineRule="exact"/>
         <w:rPr>
-          <w:rFonts w:ascii="Times New Roman" w:eastAsia="Times New Roman" w:hAnsi="Times New Roman"/>
+          <w:rFonts w:ascii="Soberana Sans" w:eastAsia="Times New Roman" w:hAnsi="Soberana Sans"/>
+          <w:b/>
           <w:sz w:val="24"/>
         </w:rPr>
       </w:pPr>
@@ -496,14 +517,14 @@
         <w:ind w:right="-179"/>
         <w:jc w:val="center"/>
         <w:rPr>
-          <w:rFonts w:ascii="Courier New" w:eastAsia="Courier New" w:hAnsi="Courier New"/>
+          <w:rFonts w:ascii="Soberana Sans" w:eastAsia="Courier New" w:hAnsi="Soberana Sans"/>
           <w:b/>
           <w:sz w:val="24"/>
         </w:rPr>
       </w:pPr>
       <w:r>
         <w:rPr>
-          <w:rFonts w:ascii="Courier New" w:eastAsia="Courier New" w:hAnsi="Courier New"/>
+          <w:rFonts w:ascii="Soberana Sans" w:eastAsia="Courier New" w:hAnsi="Soberana Sans"/>
           <w:b/>
           <w:sz w:val="24"/>
         </w:rPr>
@@ -514,7 +535,8 @@
       <w:pPr>
         <w:spacing w:line="136" w:lineRule="exact"/>
         <w:rPr>
-          <w:rFonts w:ascii="Times New Roman" w:eastAsia="Times New Roman" w:hAnsi="Times New Roman"/>
+          <w:rFonts w:ascii="Soberana Sans" w:eastAsia="Times New Roman" w:hAnsi="Soberana Sans"/>
+          <w:b/>
           <w:sz w:val="24"/>
         </w:rPr>
       </w:pPr>
@@ -524,14 +546,14 @@
         <w:spacing w:line="0" w:lineRule="atLeast"/>
         <w:ind w:left="2980"/>
         <w:rPr>
-          <w:rFonts w:ascii="Courier New" w:eastAsia="Courier New" w:hAnsi="Courier New"/>
+          <w:rFonts w:ascii="Soberana Sans" w:eastAsia="Courier New" w:hAnsi="Soberana Sans"/>
           <w:b/>
           <w:sz w:val="24"/>
         </w:rPr>
       </w:pPr>
       <w:r>
         <w:rPr>
-          <w:rFonts w:ascii="Courier New" w:eastAsia="Courier New" w:hAnsi="Courier New"/>
+          <w:rFonts w:ascii="Soberana Sans" w:eastAsia="Courier New" w:hAnsi="Soberana Sans"/>
           <w:b/>
           <w:sz w:val="24"/>
         </w:rPr>
@@ -598,34 +620,41 @@
         <w:ind w:right="-279"/>
         <w:jc w:val="center"/>
         <w:rPr>
-          <w:rFonts w:ascii="Times New Roman" w:eastAsia="Times New Roman" w:hAnsi="Times New Roman"/>
+          <w:rFonts w:ascii="Soberana Sans" w:eastAsia="Times New Roman" w:hAnsi="Soberana Sans"/>
           <w:u w:val="single"/>
         </w:rPr>
       </w:pPr>
       <w:r>
         <w:rPr>
-          <w:rFonts w:ascii="Courier New" w:eastAsia="Courier New" w:hAnsi="Courier New"/>
+          <w:rFonts w:ascii="Soberana Sans" w:eastAsia="Courier New" w:hAnsi="Soberana Sans"/>
           <w:b/>
         </w:rPr>
         <w:t>TAPACHULA, C</w:t>
       </w:r>
       <w:r>
         <w:rPr>
-          <w:rFonts w:ascii="Courier New" w:eastAsia="Courier New" w:hAnsi="Courier New"/>
+          <w:rFonts w:ascii="Soberana Sans" w:eastAsia="Courier New" w:hAnsi="Soberana Sans"/>
           <w:b/>
         </w:rPr>
         <w:t xml:space="preserve">HIAPAS; </w:t>
       </w:r>
       <w:r>
         <w:rPr>
-          <w:rFonts w:ascii="Courier New" w:eastAsia="Courier New" w:hAnsi="Courier New"/>
-          <w:b/>
-        </w:rPr>
-        <w:t>ABRIL</w:t>
+          <w:rFonts w:ascii="Soberana Sans" w:eastAsia="Courier New" w:hAnsi="Soberana Sans"/>
+          <w:b/>
+        </w:rPr>
+        <w:t xml:space="preserve"> </w:t>
       </w:r>
       <w:r>
         <w:rPr>
-          <w:rFonts w:ascii="Courier New" w:eastAsia="Courier New" w:hAnsi="Courier New"/>
+          <w:rFonts w:ascii="Soberana Sans" w:eastAsia="Courier New" w:hAnsi="Soberana Sans"/>
+          <w:b/>
+        </w:rPr>
+        <w:t>MAYO</w:t>
+      </w:r>
+      <w:r>
+        <w:rPr>
+          <w:rFonts w:ascii="Soberana Sans" w:eastAsia="Courier New" w:hAnsi="Soberana Sans"/>
           <w:b/>
         </w:rPr>
         <w:t xml:space="preserve"> 2019</w:t>
@@ -3957,7 +3986,7 @@
 </file>
 
 <file path=customXml/itemProps1.xml><?xml version="1.0" encoding="utf-8"?>
-<ds:datastoreItem xmlns:ds="http://schemas.openxmlformats.org/officeDocument/2006/customXml" ds:itemID="{7B1907FA-CB55-452C-B085-A05C4BA3281C}">
+<ds:datastoreItem xmlns:ds="http://schemas.openxmlformats.org/officeDocument/2006/customXml" ds:itemID="{02DA897D-C368-4858-9EAE-EB1807AC3652}">
   <ds:schemaRefs>
     <ds:schemaRef ds:uri="http://schemas.openxmlformats.org/officeDocument/2006/bibliography"/>
   </ds:schemaRefs>

</xml_diff>